<commit_message>
update landing page color
</commit_message>
<xml_diff>
--- a/doc/about.docx
+++ b/doc/about.docx
@@ -54,19 +54,7 @@
     </w:p>
     <w:p>
       <w:r>
-        <w:t xml:space="preserve">This app allows you to search ATR events </w:t>
-      </w:r>
-      <w:r>
-        <w:t>relevant</w:t>
-      </w:r>
-      <w:r>
-        <w:t xml:space="preserve"> to specific </w:t>
-      </w:r>
-      <w:r>
-        <w:t>RBP</w:t>
-      </w:r>
-      <w:r>
-        <w:t>.</w:t>
+        <w:t>This app allows you to search ATR events relevant to specific RBP.</w:t>
       </w:r>
       <w:r>
         <w:t xml:space="preserve"> You can search by gene names, ATR event types, etc.</w:t>
@@ -82,12 +70,13 @@
     </w:p>
     <w:p>
       <w:r>
-        <w:t>Volcano plot provides you the first impressio</w:t>
-      </w:r>
-      <w:bookmarkStart w:id="0" w:name="_GoBack"/>
-      <w:bookmarkEnd w:id="0"/>
-      <w:r>
-        <w:t>n of what ATR event type an RBP is likely to regulate.</w:t>
+        <w:t xml:space="preserve">Volcano plot provides you the </w:t>
+      </w:r>
+      <w:r>
+        <w:t>global view</w:t>
+      </w:r>
+      <w:r>
+        <w:t xml:space="preserve"> of what ATR event type an RBP is likely to regulate.</w:t>
       </w:r>
     </w:p>
     <w:p>
@@ -100,7 +89,25 @@
     </w:p>
     <w:p>
       <w:r>
-        <w:t>Functional association plot presents by a positional specific manner how an RBP is affecting the targeted AS, ATI, and APA events.</w:t>
+        <w:t xml:space="preserve">Functional association plot presents how an RBP </w:t>
+      </w:r>
+      <w:r>
+        <w:t>regulates</w:t>
+      </w:r>
+      <w:r>
+        <w:t xml:space="preserve"> </w:t>
+      </w:r>
+      <w:r>
+        <w:t>some types of</w:t>
+      </w:r>
+      <w:r>
+        <w:t xml:space="preserve"> AS, ATI, and APA events</w:t>
+      </w:r>
+      <w:r>
+        <w:t>, though specific genomic regions</w:t>
+      </w:r>
+      <w:r>
+        <w:t>.</w:t>
       </w:r>
     </w:p>
     <w:p>
@@ -113,7 +120,12 @@
     </w:p>
     <w:p>
       <w:r>
-        <w:t xml:space="preserve">Post-transcriptional regulation by RNA binding proteins (RBPs) is a major contributor to protein diversity in mammalian genomes. RBPs interact with pre-mature messenger RNA transcripts and orchestrate formation of mature RNA transcripts through regulation of alternative splicing events such as exon skipping, 3’ or 5’ splicing, intron retention, alternative transcription initiation, and alternative polyadenylation. </w:t>
+        <w:t>Post-transcriptional regulation by RNA binding proteins (RBPs) is a major contributor to protein diversity in mammalian genomes. RBPs interact with pre-mature messenger RNA transcripts and orchestrate formation of mature RNA transcripts through regulation of alternative splicing events such as exon skipping, 3’</w:t>
+      </w:r>
+      <w:bookmarkStart w:id="0" w:name="_GoBack"/>
+      <w:bookmarkEnd w:id="0"/>
+      <w:r>
+        <w:t xml:space="preserve"> or 5’ splicing, intron retention, alternative transcription initiation, and alternative polyadenylation. </w:t>
       </w:r>
     </w:p>
     <w:p>
@@ -173,6 +185,30 @@
         <w:t xml:space="preserve">. </w:t>
       </w:r>
       <w:r>
+        <w:t xml:space="preserve">For an overview </w:t>
+      </w:r>
+      <w:r>
+        <w:t xml:space="preserve">figure </w:t>
+      </w:r>
+      <w:r>
+        <w:t xml:space="preserve">of the SURF framework, please </w:t>
+      </w:r>
+      <w:r>
+        <w:t>go on</w:t>
+      </w:r>
+      <w:r>
+        <w:t xml:space="preserve"> the bottom of </w:t>
+      </w:r>
+      <w:r>
+        <w:t xml:space="preserve">this </w:t>
+      </w:r>
+      <w:r>
+        <w:t>Home page.</w:t>
+      </w:r>
+      <w:r>
+        <w:t xml:space="preserve"> </w:t>
+      </w:r>
+      <w:r>
         <w:t>The multi-</w:t>
       </w:r>
       <w:proofErr w:type="spellStart"/>
@@ -196,9 +232,6 @@
       </w:r>
       <w:r>
         <w:t xml:space="preserve"> events and associates these events to local RNA-RBP interactions as measured by CLIP-seq. </w:t>
-      </w:r>
-      <w:r>
-        <w:t>For an overview of the SURF framework, please go to the bottom of the Home page.</w:t>
       </w:r>
     </w:p>
     <w:p>

</xml_diff>